<commit_message>
1. Adição de fila de processamento 2. Decodificação de novas mensagens 3. Ajuste de código para utilização das variáveis locais (dos processos).
</commit_message>
<xml_diff>
--- a/Dox/Conectar.docx
+++ b/Dox/Conectar.docx
@@ -191,6 +191,67 @@
       <w:proofErr w:type="spellEnd"/>
       <w:r>
         <w:t xml:space="preserve"> service tomcat start</w:t>
+      </w:r>
+    </w:p>
+    <w:p/>
+    <w:p>
+      <w:pPr>
+        <w:rPr>
+          <w:lang w:val="pt-BR"/>
+        </w:rPr>
+      </w:pPr>
+      <w:r>
+        <w:rPr>
+          <w:lang w:val="pt-BR"/>
+        </w:rPr>
+        <w:t xml:space="preserve">Escutar </w:t>
+      </w:r>
+      <w:r>
+        <w:rPr>
+          <w:lang w:val="pt-BR"/>
+        </w:rPr>
+        <w:t xml:space="preserve">o </w:t>
+      </w:r>
+      <w:r>
+        <w:rPr>
+          <w:lang w:val="pt-BR"/>
+        </w:rPr>
+        <w:t xml:space="preserve">UDP como </w:t>
+      </w:r>
+      <w:proofErr w:type="gramStart"/>
+      <w:r>
+        <w:rPr>
+          <w:lang w:val="pt-BR"/>
+        </w:rPr>
+        <w:t>s</w:t>
+      </w:r>
+      <w:r>
+        <w:rPr>
+          <w:lang w:val="pt-BR"/>
+        </w:rPr>
+        <w:t>erver</w:t>
+      </w:r>
+      <w:proofErr w:type="gramEnd"/>
+    </w:p>
+    <w:p>
+      <w:pPr>
+        <w:rPr>
+          <w:lang w:val="pt-BR"/>
+        </w:rPr>
+      </w:pPr>
+      <w:proofErr w:type="spellStart"/>
+      <w:r>
+        <w:rPr>
+          <w:lang w:val="pt-BR"/>
+        </w:rPr>
+        <w:t>nc</w:t>
+      </w:r>
+      <w:proofErr w:type="spellEnd"/>
+      <w:r>
+        <w:rPr>
+          <w:lang w:val="pt-BR"/>
+        </w:rPr>
+        <w:t xml:space="preserve"> -u -l 6664</w:t>
       </w:r>
     </w:p>
     <w:sectPr>

</xml_diff>

<commit_message>
1. Ajuste na decodificação de mensagens 2. Adição de lista de veículos detectados
</commit_message>
<xml_diff>
--- a/Dox/Conectar.docx
+++ b/Dox/Conectar.docx
@@ -253,6 +253,20 @@
         </w:rPr>
         <w:t xml:space="preserve"> -u -l 6664</w:t>
       </w:r>
+    </w:p>
+    <w:p>
+      <w:pPr>
+        <w:rPr>
+          <w:lang w:val="pt-BR"/>
+        </w:rPr>
+      </w:pPr>
+    </w:p>
+    <w:p>
+      <w:pPr>
+        <w:rPr>
+          <w:lang w:val="pt-BR"/>
+        </w:rPr>
+      </w:pPr>
     </w:p>
     <w:sectPr>
       <w:pgSz w:w="11906" w:h="16838"/>

</xml_diff>